<commit_message>
GeneratorInstance now has generatedLiterals as COnstrainedInstanceObject objects instead of a list of literals directly. This allows us to refer to each generated generator literal separeately in the JGraphT representation.
</commit_message>
<xml_diff>
--- a/org.osate.aadlv3/doc/contraintsandtokens.docx
+++ b/org.osate.aadlv3/doc/contraintsandtokens.docx
@@ -1,6 +1,6 @@
 
 <file path=word/document.xml><?xml version="1.0" encoding="utf-8"?>
-<w:document xmlns:wpc="http://schemas.microsoft.com/office/word/2010/wordprocessingCanvas" xmlns:mc="http://schemas.openxmlformats.org/markup-compatibility/2006" xmlns:o="urn:schemas-microsoft-com:office:office" xmlns:r="http://schemas.openxmlformats.org/officeDocument/2006/relationships" xmlns:m="http://schemas.openxmlformats.org/officeDocument/2006/math" xmlns:v="urn:schemas-microsoft-com:vml" xmlns:wp14="http://schemas.microsoft.com/office/word/2010/wordprocessingDrawing" xmlns:wp="http://schemas.openxmlformats.org/drawingml/2006/wordprocessingDrawing" xmlns:w10="urn:schemas-microsoft-com:office:word" xmlns:w="http://schemas.openxmlformats.org/wordprocessingml/2006/main" xmlns:w14="http://schemas.microsoft.com/office/word/2010/wordml" xmlns:w15="http://schemas.microsoft.com/office/word/2012/wordml" xmlns:wpg="http://schemas.microsoft.com/office/word/2010/wordprocessingGroup" xmlns:wpi="http://schemas.microsoft.com/office/word/2010/wordprocessingInk" xmlns:wne="http://schemas.microsoft.com/office/word/2006/wordml" xmlns:wps="http://schemas.microsoft.com/office/word/2010/wordprocessingShape" mc:Ignorable="w14 w15 wp14">
+<w:document xmlns:wpc="http://schemas.microsoft.com/office/word/2010/wordprocessingCanvas" xmlns:cx="http://schemas.microsoft.com/office/drawing/2014/chartex" xmlns:cx1="http://schemas.microsoft.com/office/drawing/2015/9/8/chartex" xmlns:cx2="http://schemas.microsoft.com/office/drawing/2015/10/21/chartex" xmlns:cx3="http://schemas.microsoft.com/office/drawing/2016/5/9/chartex" xmlns:cx4="http://schemas.microsoft.com/office/drawing/2016/5/10/chartex" xmlns:cx5="http://schemas.microsoft.com/office/drawing/2016/5/11/chartex" xmlns:cx6="http://schemas.microsoft.com/office/drawing/2016/5/12/chartex" xmlns:cx7="http://schemas.microsoft.com/office/drawing/2016/5/13/chartex" xmlns:cx8="http://schemas.microsoft.com/office/drawing/2016/5/14/chartex" xmlns:mc="http://schemas.openxmlformats.org/markup-compatibility/2006" xmlns:aink="http://schemas.microsoft.com/office/drawing/2016/ink" xmlns:am3d="http://schemas.microsoft.com/office/drawing/2017/model3d" xmlns:o="urn:schemas-microsoft-com:office:office" xmlns:r="http://schemas.openxmlformats.org/officeDocument/2006/relationships" xmlns:m="http://schemas.openxmlformats.org/officeDocument/2006/math" xmlns:v="urn:schemas-microsoft-com:vml" xmlns:wp14="http://schemas.microsoft.com/office/word/2010/wordprocessingDrawing" xmlns:wp="http://schemas.openxmlformats.org/drawingml/2006/wordprocessingDrawing" xmlns:w10="urn:schemas-microsoft-com:office:word" xmlns:w="http://schemas.openxmlformats.org/wordprocessingml/2006/main" xmlns:w14="http://schemas.microsoft.com/office/word/2010/wordml" xmlns:w15="http://schemas.microsoft.com/office/word/2012/wordml" xmlns:w16cid="http://schemas.microsoft.com/office/word/2016/wordml/cid" xmlns:w16se="http://schemas.microsoft.com/office/word/2015/wordml/symex" xmlns:wpg="http://schemas.microsoft.com/office/word/2010/wordprocessingGroup" xmlns:wpi="http://schemas.microsoft.com/office/word/2010/wordprocessingInk" xmlns:wne="http://schemas.microsoft.com/office/word/2006/wordml" xmlns:wps="http://schemas.microsoft.com/office/word/2010/wordprocessingShape" mc:Ignorable="w14 w15 w16se w16cid wp14">
   <w:body>
     <w:p>
       <w:pPr>
@@ -128,48 +128,40 @@
     </w:p>
     <w:p>
       <w:r>
-        <w:t xml:space="preserve">For every subcomponent in a system model the assigned classifiers, i.e., interface, implementation, and configurations, must satisfy the constraint. Satisfaction of the constraint means that the feature labels of </w:t>
+        <w:t xml:space="preserve">For every subcomponent in a system model the assigned classifiers, i.e., interface, implementation, and configurations, must satisfy the constraint. Satisfaction of the constraint means that the feature labels of each classifier must satisfy one of the disjunctions, i.e., the set of feature labels </w:t>
+      </w:r>
+      <w:r>
+        <w:t xml:space="preserve">of the classifier </w:t>
+      </w:r>
+      <w:r>
+        <w:t xml:space="preserve">must contain the feature labels of at least one conjunction. </w:t>
+      </w:r>
+    </w:p>
+    <w:p>
+      <w:proofErr w:type="spellStart"/>
+      <w:r>
+        <w:t>ProductLineConstraint.exists</w:t>
+      </w:r>
+      <w:proofErr w:type="spellEnd"/>
+      <w:r>
+        <w:t xml:space="preserve">[disjunction| </w:t>
+      </w:r>
+      <w:proofErr w:type="spellStart"/>
+      <w:r>
+        <w:t>FeatureLabels.contain</w:t>
+      </w:r>
+      <w:r>
+        <w:t>s</w:t>
+      </w:r>
+      <w:proofErr w:type="spellEnd"/>
+      <w:r>
+        <w:t>(disjunction</w:t>
       </w:r>
       <w:proofErr w:type="gramStart"/>
       <w:r>
-        <w:t>each</w:t>
+        <w:t>) ]</w:t>
       </w:r>
       <w:proofErr w:type="gramEnd"/>
-      <w:r>
-        <w:t xml:space="preserve"> classifier must satisfy one of the disjunctions, i.e., the set of feature labels </w:t>
-      </w:r>
-      <w:r>
-        <w:t xml:space="preserve">of the classifier </w:t>
-      </w:r>
-      <w:r>
-        <w:t xml:space="preserve">must contain the feature labels of at least one conjunction. </w:t>
-      </w:r>
-    </w:p>
-    <w:p>
-      <w:proofErr w:type="spellStart"/>
-      <w:proofErr w:type="gramStart"/>
-      <w:r>
-        <w:t>ProductLineConstraint.exists</w:t>
-      </w:r>
-      <w:proofErr w:type="spellEnd"/>
-      <w:r>
-        <w:t>[</w:t>
-      </w:r>
-      <w:proofErr w:type="gramEnd"/>
-      <w:r>
-        <w:t xml:space="preserve">disjunction| </w:t>
-      </w:r>
-      <w:proofErr w:type="spellStart"/>
-      <w:r>
-        <w:t>FeatureLabels.contain</w:t>
-      </w:r>
-      <w:r>
-        <w:t>s</w:t>
-      </w:r>
-      <w:proofErr w:type="spellEnd"/>
-      <w:r>
-        <w:t>(disjunction) ]</w:t>
-      </w:r>
     </w:p>
     <w:p>
       <w:r>
@@ -479,7 +471,6 @@
       </w:r>
     </w:p>
     <w:p>
-      <w:proofErr w:type="gramStart"/>
       <w:r>
         <w:t xml:space="preserve">The </w:t>
       </w:r>
@@ -487,14 +478,7 @@
         <w:rPr>
           <w:i/>
         </w:rPr>
-        <w:t>contains</w:t>
-      </w:r>
-      <w:proofErr w:type="gramEnd"/>
-      <w:r>
-        <w:rPr>
-          <w:i/>
-        </w:rPr>
-        <w:t xml:space="preserve"> </w:t>
+        <w:t xml:space="preserve">contains </w:t>
       </w:r>
       <w:r>
         <w:t xml:space="preserve">operation on </w:t>
@@ -946,15 +930,7 @@
     </w:p>
     <w:p>
       <w:r>
-        <w:t xml:space="preserve">Behavior rules can be stateless and </w:t>
-      </w:r>
-      <w:proofErr w:type="spellStart"/>
-      <w:r>
-        <w:t>stateful</w:t>
-      </w:r>
-      <w:proofErr w:type="spellEnd"/>
-      <w:r>
-        <w:t xml:space="preserve">.  </w:t>
+        <w:t xml:space="preserve">Behavior rules can be stateless and stateful.  </w:t>
       </w:r>
     </w:p>
     <w:p>
@@ -1054,13 +1030,8 @@
       <w:pPr>
         <w:pStyle w:val="Heading2"/>
       </w:pPr>
-      <w:proofErr w:type="spellStart"/>
-      <w:r>
-        <w:t>Stateful</w:t>
-      </w:r>
-      <w:proofErr w:type="spellEnd"/>
-      <w:r>
-        <w:t xml:space="preserve"> Behavior R</w:t>
+      <w:r>
+        <w:t>Stateful Behavior R</w:t>
       </w:r>
       <w:r>
         <w:t xml:space="preserve">ules </w:t>
@@ -1068,36 +1039,12 @@
     </w:p>
     <w:p>
       <w:r>
-        <w:t xml:space="preserve">Behavior rules can be </w:t>
-      </w:r>
-      <w:proofErr w:type="spellStart"/>
-      <w:r>
-        <w:t>stateful</w:t>
-      </w:r>
-      <w:proofErr w:type="spellEnd"/>
-      <w:r>
-        <w:t xml:space="preserve">. States of a state machine are defined as literals of an enumeration type. An instance of a state machine is specified in an annex </w:t>
-      </w:r>
-      <w:proofErr w:type="spellStart"/>
-      <w:r>
-        <w:t>subclause</w:t>
-      </w:r>
-      <w:proofErr w:type="spellEnd"/>
-      <w:r>
-        <w:t xml:space="preserve"> such as @EM or @BA as ‘uses states’ &lt;enumeration type reference&gt;.</w:t>
-      </w:r>
-    </w:p>
-    <w:p>
-      <w:r>
-        <w:t xml:space="preserve">States are referenced in </w:t>
-      </w:r>
-      <w:proofErr w:type="spellStart"/>
-      <w:r>
-        <w:t>stateful</w:t>
-      </w:r>
-      <w:proofErr w:type="spellEnd"/>
-      <w:r>
-        <w:t xml:space="preserve"> behavior rules. </w:t>
+        <w:t>Behavior rules can be stateful. States of a state machine are defined as literals of an enumeration type. An instance of a state machine is specified in an annex subclause such as @EM or @BA as ‘uses states’ &lt;enumeration type reference&gt;.</w:t>
+      </w:r>
+    </w:p>
+    <w:p>
+      <w:r>
+        <w:t xml:space="preserve">States are referenced in stateful behavior rules. </w:t>
       </w:r>
     </w:p>
     <w:p>
@@ -1211,108 +1158,140 @@
     </w:p>
     <w:p>
       <w:r>
-        <w:t xml:space="preserve">Component instances also contain state instances to represent the states expressed by enumeration literals, generator instances to represent generators, behavior rule instances, and action instances. Constrained Instance Objects (CIO) are used to represent instance objects with associated Meta data in the form of literals. Examples are the current and target state of a behavior rule. The CIO of the current state consists of a reference to a state instance and optionally to a collection of literals. The CIO of the target state consists of a reference to a state instance and optionally a single literal. </w:t>
-      </w:r>
-      <w:r>
-        <w:t>The condition of a behavior rule instance is a copy of the condition in the behavior rule with all condition elements replaced by equivalent CIOs referring to incoming feature instances (or component instances for access or binding) and optionally a literal collection. Actions are recorded a CIO directly in the component instance with one or more behavior rule instances referring to the action CIO. The action CIO consists of a reference to a feature (or component) instance and optionally a single token literal.</w:t>
-      </w:r>
-    </w:p>
-    <w:p>
-      <w:pPr>
-        <w:pStyle w:val="Heading1"/>
-      </w:pPr>
-      <w:r>
-        <w:t>Token</w:t>
-      </w:r>
-      <w:r>
-        <w:t xml:space="preserve"> Propagation and Transformation</w:t>
-      </w:r>
-    </w:p>
-    <w:p>
-      <w:r>
-        <w:t>Here we are modeling a generalized version of the error type propagation and transformation supported by EMV2.</w:t>
-      </w:r>
-      <w:r>
-        <w:t xml:space="preserve"> We do so for forward effect propagation from sources to all effected components, as well as backward cause propagation to identify all contributors to an effect. We support this in several steps: 1) generation of a </w:t>
-      </w:r>
-      <w:r>
-        <w:t xml:space="preserve">behavior propagation </w:t>
-      </w:r>
-      <w:r>
-        <w:t xml:space="preserve">graph representation expressed in </w:t>
-      </w:r>
-      <w:proofErr w:type="spellStart"/>
-      <w:r>
-        <w:t>JGraphT</w:t>
-      </w:r>
-      <w:proofErr w:type="spellEnd"/>
-      <w:r>
-        <w:t>, and 2) generation of an effect token trace, or a cause token trace, which can be a graph, and 3) possible transformation of the token trace to a more compact form. In the case of cause token traces, this form can be what is traditionally known as fault tree, or as minimal cut set.</w:t>
-      </w:r>
-    </w:p>
-    <w:p>
-      <w:pPr>
-        <w:pStyle w:val="Heading2"/>
-      </w:pPr>
-      <w:r>
-        <w:t>Behavior Propagation Graph</w:t>
-      </w:r>
-    </w:p>
-    <w:p>
-      <w:r>
-        <w:t xml:space="preserve">In the case of an instance model that includes behavior rule instances, the vertexes of the graph are the CIOs, and the edges the paths from action CIOs to condition element CIOs reflecting the endpoints of connections and bindings. Edges also represent paths from condition element CIOs to action CIOs as well as CIOs that represent current and target states. </w:t>
-      </w:r>
-    </w:p>
-    <w:p>
-      <w:r>
-        <w:t xml:space="preserve">If components do not include behavior rules then the vertexes and edges are those of the propagation graph with features instances (or component instances for access and binding) from outgoing to </w:t>
-      </w:r>
-      <w:r>
-        <w:lastRenderedPageBreak/>
-        <w:t xml:space="preserve">incoming corresponding to connections and bindings, as well as edges from incoming to outgoing feature instances to represent flows – if not explicitly specified from each incoming feature to all outgoing features. </w:t>
-      </w:r>
-    </w:p>
-    <w:p>
-      <w:r>
-        <w:t xml:space="preserve">Note that the generated graph takes into account constraints on acceptable token literals that can be propagated from actions to condition elements. </w:t>
-      </w:r>
-    </w:p>
-    <w:p>
-      <w:pPr>
-        <w:pStyle w:val="Heading2"/>
-      </w:pPr>
-      <w:r>
-        <w:t>Cause and Effect Token Traces</w:t>
-      </w:r>
-    </w:p>
-    <w:p>
-      <w:r>
-        <w:t xml:space="preserve">Token traces have their own </w:t>
-      </w:r>
-      <w:proofErr w:type="spellStart"/>
-      <w:r>
-        <w:t>Ecore</w:t>
-      </w:r>
-      <w:proofErr w:type="spellEnd"/>
-      <w:r>
-        <w:t xml:space="preserve"> model. A token trace consists of a collection of tokens that are organized into a graph structure. A token consists of an instance object reference (e.g., component or feature instance) and a single token literal. One token is the root token. Other tokens are sub token. Tokens can have operators to reflect to logical operators in multi literal operations that represent conditions or merge points of propagation paths.</w:t>
-      </w:r>
-    </w:p>
-    <w:p>
-      <w:r>
-        <w:t xml:space="preserve">Token traces are generated by effectively simulating the </w:t>
-      </w:r>
-      <w:r>
-        <w:t xml:space="preserve">forward </w:t>
-      </w:r>
-      <w:r>
-        <w:t xml:space="preserve">propagation of token instances from sources (generators) for effect token traces, </w:t>
-      </w:r>
-      <w:r>
-        <w:t>or the backward propagation from specified endpoints for cause token traces – typically the outgoing features of the top-level component instance (which reflect the effect on the external/operational environment.</w:t>
+        <w:t xml:space="preserve">Component instances also contain state instances to represent the states expressed by enumeration literals, generator instances to represent generators, behavior rule instances, and action instances. </w:t>
+      </w:r>
+    </w:p>
+    <w:p>
+      <w:r>
+        <w:t xml:space="preserve">Constrained Instance Objects (CIO) are used to represent instance objects with associated Meta data in the form of literals. </w:t>
+      </w:r>
+      <w:r>
+        <w:t xml:space="preserve">CIOs are used as condition expression elements. </w:t>
+      </w:r>
+      <w:r>
+        <w:t xml:space="preserve">Examples are the current and target state of a behavior rule. The CIO of the current state consists of a reference to a state instance and optionally to a collection of literals. The CIO of the target state consists of a reference to a state instance and optionally a single literal. </w:t>
+      </w:r>
+      <w:r>
+        <w:t>CIOs are also used as action instances, and in generator instances.</w:t>
+      </w:r>
+    </w:p>
+    <w:p>
+      <w:r>
+        <w:t xml:space="preserve">The condition of a behavior rule instance is a copy of the condition in the behavior rule with all condition elements replaced by equivalent CIOs referring to incoming feature instances (or component instances for access or binding) and optionally a literal collection. </w:t>
+      </w:r>
+    </w:p>
+    <w:p>
+      <w:r>
+        <w:t xml:space="preserve">Actions are recorded </w:t>
+      </w:r>
+      <w:r>
+        <w:t xml:space="preserve">as </w:t>
+      </w:r>
+      <w:r>
+        <w:t>a CIO directly in the component instance with one or more behavior rule instances referring to the action CIO. The action CIO consists of a reference to a feature (or component) instance and optionally a single token literal.</w:t>
+      </w:r>
+    </w:p>
+    <w:p>
+      <w:r>
+        <w:t xml:space="preserve">Generator instances represent generators. They contain a separate CIO for each type of token </w:t>
+      </w:r>
+      <w:r>
+        <w:t>if tokens are associated with a generator.</w:t>
       </w:r>
       <w:bookmarkStart w:id="0" w:name="_GoBack"/>
       <w:bookmarkEnd w:id="0"/>
+    </w:p>
+    <w:p>
+      <w:pPr>
+        <w:pStyle w:val="Heading1"/>
+      </w:pPr>
+      <w:r>
+        <w:t>Token</w:t>
+      </w:r>
+      <w:r>
+        <w:t xml:space="preserve"> Propagation and Transformation</w:t>
+      </w:r>
+    </w:p>
+    <w:p>
+      <w:r>
+        <w:t>Here we are modeling a generalized version of the error type propagation and transformation supported by EMV2.</w:t>
+      </w:r>
+      <w:r>
+        <w:t xml:space="preserve"> We do so for forward effect propagation from sources to all effected components, as well as backward cause propagation to identify all contributors to an effect. We support this in several steps: 1) generation of a </w:t>
+      </w:r>
+      <w:r>
+        <w:t xml:space="preserve">behavior propagation </w:t>
+      </w:r>
+      <w:r>
+        <w:t xml:space="preserve">graph representation expressed in </w:t>
+      </w:r>
+      <w:proofErr w:type="spellStart"/>
+      <w:r>
+        <w:t>JGraphT</w:t>
+      </w:r>
+      <w:proofErr w:type="spellEnd"/>
+      <w:r>
+        <w:t>, and 2) generation of an effect token trace, or a cause token trace, which can be a graph, and 3) possible transformation of the token trace to a more compact form. In the case of cause token traces, this form can be what is traditionally known as fault tree, or as minimal cut set.</w:t>
+      </w:r>
+    </w:p>
+    <w:p>
+      <w:pPr>
+        <w:pStyle w:val="Heading2"/>
+      </w:pPr>
+      <w:r>
+        <w:lastRenderedPageBreak/>
+        <w:t>Behavior Propagation Graph</w:t>
+      </w:r>
+    </w:p>
+    <w:p>
+      <w:r>
+        <w:t xml:space="preserve">In the case of an instance model that includes behavior rule instances, the vertexes of the graph are the CIOs, and the edges the paths from action CIOs to condition element CIOs reflecting the endpoints of connections and bindings. Edges also represent paths from condition element CIOs to action CIOs as well as CIOs that represent current and target states. </w:t>
+      </w:r>
+    </w:p>
+    <w:p>
+      <w:r>
+        <w:t xml:space="preserve">If components do not include behavior rules then the vertexes and edges are those of the propagation graph with features instances (or component instances for access and binding) from outgoing to incoming corresponding to connections and bindings, as well as edges from incoming to outgoing feature instances to represent flows – if not explicitly specified from each incoming feature to all outgoing features. </w:t>
+      </w:r>
+    </w:p>
+    <w:p>
+      <w:r>
+        <w:t xml:space="preserve">Note that the generated graph takes into account constraints on acceptable token literals that can be propagated from actions to condition elements. </w:t>
+      </w:r>
+    </w:p>
+    <w:p>
+      <w:pPr>
+        <w:pStyle w:val="Heading2"/>
+      </w:pPr>
+      <w:r>
+        <w:t>Cause and Effect Token Traces</w:t>
+      </w:r>
+    </w:p>
+    <w:p>
+      <w:r>
+        <w:t xml:space="preserve">Token traces have their own </w:t>
+      </w:r>
+      <w:proofErr w:type="spellStart"/>
+      <w:r>
+        <w:t>Ecore</w:t>
+      </w:r>
+      <w:proofErr w:type="spellEnd"/>
+      <w:r>
+        <w:t xml:space="preserve"> model. A token trace consists of a collection of tokens that are organized into a graph structure. A token consists of an instance object reference (e.g., component or feature instance) and a single token literal. One token is the root token. Other tokens are sub token. Tokens can have operators to reflect to logical operators in multi literal operations that represent conditions or merge points of propagation paths.</w:t>
+      </w:r>
+    </w:p>
+    <w:p>
+      <w:r>
+        <w:t xml:space="preserve">Token traces are generated by effectively simulating the </w:t>
+      </w:r>
+      <w:r>
+        <w:t xml:space="preserve">forward </w:t>
+      </w:r>
+      <w:r>
+        <w:t xml:space="preserve">propagation of token instances from sources (generators) for effect token traces, </w:t>
+      </w:r>
+      <w:r>
+        <w:t>or the backward propagation from specified endpoints for cause token traces – typically the outgoing features of the top-level component instance (which reflect the effect on the external/operational environment.</w:t>
+      </w:r>
     </w:p>
     <w:sectPr>
       <w:pgSz w:w="12240" w:h="15840"/>
@@ -1325,7 +1304,7 @@
 </file>
 
 <file path=word/numbering.xml><?xml version="1.0" encoding="utf-8"?>
-<w:numbering xmlns:wpc="http://schemas.microsoft.com/office/word/2010/wordprocessingCanvas" xmlns:mc="http://schemas.openxmlformats.org/markup-compatibility/2006" xmlns:o="urn:schemas-microsoft-com:office:office" xmlns:r="http://schemas.openxmlformats.org/officeDocument/2006/relationships" xmlns:m="http://schemas.openxmlformats.org/officeDocument/2006/math" xmlns:v="urn:schemas-microsoft-com:vml" xmlns:wp14="http://schemas.microsoft.com/office/word/2010/wordprocessingDrawing" xmlns:wp="http://schemas.openxmlformats.org/drawingml/2006/wordprocessingDrawing" xmlns:w10="urn:schemas-microsoft-com:office:word" xmlns:w="http://schemas.openxmlformats.org/wordprocessingml/2006/main" xmlns:w14="http://schemas.microsoft.com/office/word/2010/wordml" xmlns:w15="http://schemas.microsoft.com/office/word/2012/wordml" xmlns:wpg="http://schemas.microsoft.com/office/word/2010/wordprocessingGroup" xmlns:wpi="http://schemas.microsoft.com/office/word/2010/wordprocessingInk" xmlns:wne="http://schemas.microsoft.com/office/word/2006/wordml" xmlns:wps="http://schemas.microsoft.com/office/word/2010/wordprocessingShape" mc:Ignorable="w14 w15 wp14">
+<w:numbering xmlns:wpc="http://schemas.microsoft.com/office/word/2010/wordprocessingCanvas" xmlns:cx="http://schemas.microsoft.com/office/drawing/2014/chartex" xmlns:cx1="http://schemas.microsoft.com/office/drawing/2015/9/8/chartex" xmlns:cx2="http://schemas.microsoft.com/office/drawing/2015/10/21/chartex" xmlns:cx3="http://schemas.microsoft.com/office/drawing/2016/5/9/chartex" xmlns:cx4="http://schemas.microsoft.com/office/drawing/2016/5/10/chartex" xmlns:cx5="http://schemas.microsoft.com/office/drawing/2016/5/11/chartex" xmlns:cx6="http://schemas.microsoft.com/office/drawing/2016/5/12/chartex" xmlns:cx7="http://schemas.microsoft.com/office/drawing/2016/5/13/chartex" xmlns:cx8="http://schemas.microsoft.com/office/drawing/2016/5/14/chartex" xmlns:mc="http://schemas.openxmlformats.org/markup-compatibility/2006" xmlns:aink="http://schemas.microsoft.com/office/drawing/2016/ink" xmlns:am3d="http://schemas.microsoft.com/office/drawing/2017/model3d" xmlns:o="urn:schemas-microsoft-com:office:office" xmlns:r="http://schemas.openxmlformats.org/officeDocument/2006/relationships" xmlns:m="http://schemas.openxmlformats.org/officeDocument/2006/math" xmlns:v="urn:schemas-microsoft-com:vml" xmlns:wp14="http://schemas.microsoft.com/office/word/2010/wordprocessingDrawing" xmlns:wp="http://schemas.openxmlformats.org/drawingml/2006/wordprocessingDrawing" xmlns:w10="urn:schemas-microsoft-com:office:word" xmlns:w="http://schemas.openxmlformats.org/wordprocessingml/2006/main" xmlns:w14="http://schemas.microsoft.com/office/word/2010/wordml" xmlns:w15="http://schemas.microsoft.com/office/word/2012/wordml" xmlns:w16cid="http://schemas.microsoft.com/office/word/2016/wordml/cid" xmlns:w16se="http://schemas.microsoft.com/office/word/2015/wordml/symex" xmlns:wpg="http://schemas.microsoft.com/office/word/2010/wordprocessingGroup" xmlns:wpi="http://schemas.microsoft.com/office/word/2010/wordprocessingInk" xmlns:wne="http://schemas.microsoft.com/office/word/2006/wordml" xmlns:wps="http://schemas.microsoft.com/office/word/2010/wordprocessingShape" mc:Ignorable="w14 w15 w16se w16cid wp14">
   <w:abstractNum w:abstractNumId="0" w15:restartNumberingAfterBreak="0">
     <w:nsid w:val="1C552139"/>
     <w:multiLevelType w:val="hybridMultilevel"/>
@@ -2026,7 +2005,7 @@
 </file>
 
 <file path=word/styles.xml><?xml version="1.0" encoding="utf-8"?>
-<w:styles xmlns:mc="http://schemas.openxmlformats.org/markup-compatibility/2006" xmlns:r="http://schemas.openxmlformats.org/officeDocument/2006/relationships" xmlns:w="http://schemas.openxmlformats.org/wordprocessingml/2006/main" xmlns:w14="http://schemas.microsoft.com/office/word/2010/wordml" xmlns:w15="http://schemas.microsoft.com/office/word/2012/wordml" mc:Ignorable="w14 w15">
+<w:styles xmlns:mc="http://schemas.openxmlformats.org/markup-compatibility/2006" xmlns:r="http://schemas.openxmlformats.org/officeDocument/2006/relationships" xmlns:w="http://schemas.openxmlformats.org/wordprocessingml/2006/main" xmlns:w14="http://schemas.microsoft.com/office/word/2010/wordml" xmlns:w15="http://schemas.microsoft.com/office/word/2012/wordml" xmlns:w16cid="http://schemas.microsoft.com/office/word/2016/wordml/cid" xmlns:w16se="http://schemas.microsoft.com/office/word/2015/wordml/symex" mc:Ignorable="w14 w15 w16se w16cid">
   <w:docDefaults>
     <w:rPrDefault>
       <w:rPr>
@@ -2042,7 +2021,7 @@
       </w:pPr>
     </w:pPrDefault>
   </w:docDefaults>
-  <w:latentStyles w:defLockedState="0" w:defUIPriority="99" w:defSemiHidden="0" w:defUnhideWhenUsed="0" w:defQFormat="0" w:count="371">
+  <w:latentStyles w:defLockedState="0" w:defUIPriority="99" w:defSemiHidden="0" w:defUnhideWhenUsed="0" w:defQFormat="0" w:count="375">
     <w:lsdException w:name="Normal" w:uiPriority="0" w:qFormat="1"/>
     <w:lsdException w:name="heading 1" w:uiPriority="9" w:qFormat="1"/>
     <w:lsdException w:name="heading 2" w:semiHidden="1" w:uiPriority="9" w:unhideWhenUsed="1" w:qFormat="1"/>
@@ -2148,7 +2127,6 @@
     <w:lsdException w:name="HTML Sample" w:semiHidden="1" w:unhideWhenUsed="1"/>
     <w:lsdException w:name="HTML Typewriter" w:semiHidden="1" w:unhideWhenUsed="1"/>
     <w:lsdException w:name="HTML Variable" w:semiHidden="1" w:unhideWhenUsed="1"/>
-    <w:lsdException w:name="Normal Table" w:semiHidden="1" w:unhideWhenUsed="1"/>
     <w:lsdException w:name="annotation subject" w:semiHidden="1" w:unhideWhenUsed="1"/>
     <w:lsdException w:name="No List" w:semiHidden="1" w:unhideWhenUsed="1"/>
     <w:lsdException w:name="Outline List 1" w:semiHidden="1" w:unhideWhenUsed="1"/>
@@ -2192,10 +2170,8 @@
     <w:lsdException w:name="Table Elegant" w:semiHidden="1" w:unhideWhenUsed="1"/>
     <w:lsdException w:name="Table Professional" w:semiHidden="1" w:unhideWhenUsed="1"/>
     <w:lsdException w:name="Table Subtle 1" w:semiHidden="1" w:unhideWhenUsed="1"/>
-    <w:lsdException w:name="Table Subtle 2" w:semiHidden="1" w:unhideWhenUsed="1"/>
     <w:lsdException w:name="Table Web 1" w:semiHidden="1" w:unhideWhenUsed="1"/>
     <w:lsdException w:name="Table Web 2" w:semiHidden="1" w:unhideWhenUsed="1"/>
-    <w:lsdException w:name="Table Web 3" w:semiHidden="1" w:unhideWhenUsed="1"/>
     <w:lsdException w:name="Balloon Text" w:semiHidden="1" w:unhideWhenUsed="1"/>
     <w:lsdException w:name="Table Grid" w:uiPriority="39"/>
     <w:lsdException w:name="Table Theme" w:semiHidden="1" w:unhideWhenUsed="1"/>
@@ -2414,6 +2390,10 @@
     <w:lsdException w:name="List Table 5 Dark Accent 6" w:uiPriority="50"/>
     <w:lsdException w:name="List Table 6 Colorful Accent 6" w:uiPriority="51"/>
     <w:lsdException w:name="List Table 7 Colorful Accent 6" w:uiPriority="52"/>
+    <w:lsdException w:name="Mention" w:semiHidden="1" w:unhideWhenUsed="1"/>
+    <w:lsdException w:name="Smart Hyperlink" w:semiHidden="1" w:unhideWhenUsed="1"/>
+    <w:lsdException w:name="Hashtag" w:semiHidden="1" w:unhideWhenUsed="1"/>
+    <w:lsdException w:name="Unresolved Mention" w:semiHidden="1" w:unhideWhenUsed="1"/>
   </w:latentStyles>
   <w:style w:type="paragraph" w:default="1" w:styleId="Normal">
     <w:name w:val="Normal"/>

</xml_diff>